<commit_message>
BP 2016 GMS Realschulabschlusszeugnis SJ (id:36)
</commit_message>
<xml_diff>
--- a/template/BP 2016/BP2016_GMS_Abschlusszeugnis_KL10_RSA.docx
+++ b/template/BP 2016/BP2016_GMS_Abschlusszeugnis_KL10_RSA.docx
@@ -1,6 +1,6 @@
 
 <file path=word/document.xml><?xml version="1.0" encoding="utf-8"?>
-<w:document xmlns:wpc="http://schemas.microsoft.com/office/word/2010/wordprocessingCanvas" xmlns:cx="http://schemas.microsoft.com/office/drawing/2014/chartex" xmlns:cx1="http://schemas.microsoft.com/office/drawing/2015/9/8/chartex" xmlns:cx2="http://schemas.microsoft.com/office/drawing/2015/10/21/chartex" xmlns:cx3="http://schemas.microsoft.com/office/drawing/2016/5/9/chartex" xmlns:cx4="http://schemas.microsoft.com/office/drawing/2016/5/10/chartex" xmlns:cx5="http://schemas.microsoft.com/office/drawing/2016/5/11/chartex" xmlns:cx6="http://schemas.microsoft.com/office/drawing/2016/5/12/chartex" xmlns:cx7="http://schemas.microsoft.com/office/drawing/2016/5/13/chartex" xmlns:cx8="http://schemas.microsoft.com/office/drawing/2016/5/14/chartex" xmlns:mc="http://schemas.openxmlformats.org/markup-compatibility/2006" xmlns:aink="http://schemas.microsoft.com/office/drawing/2016/ink" xmlns:am3d="http://schemas.microsoft.com/office/drawing/2017/model3d" xmlns:o="urn:schemas-microsoft-com:office:office" xmlns:r="http://schemas.openxmlformats.org/officeDocument/2006/relationships" xmlns:m="http://schemas.openxmlformats.org/officeDocument/2006/math" xmlns:v="urn:schemas-microsoft-com:vml" xmlns:wp14="http://schemas.microsoft.com/office/word/2010/wordprocessingDrawing" xmlns:wp="http://schemas.openxmlformats.org/drawingml/2006/wordprocessingDrawing" xmlns:w10="urn:schemas-microsoft-com:office:word" xmlns:w="http://schemas.openxmlformats.org/wordprocessingml/2006/main" xmlns:w14="http://schemas.microsoft.com/office/word/2010/wordml" xmlns:w15="http://schemas.microsoft.com/office/word/2012/wordml" xmlns:w16cid="http://schemas.microsoft.com/office/word/2016/wordml/cid" xmlns:w16se="http://schemas.microsoft.com/office/word/2015/wordml/symex" xmlns:wpg="http://schemas.microsoft.com/office/word/2010/wordprocessingGroup" xmlns:wpi="http://schemas.microsoft.com/office/word/2010/wordprocessingInk" xmlns:wne="http://schemas.microsoft.com/office/word/2006/wordml" xmlns:wps="http://schemas.microsoft.com/office/word/2010/wordprocessingShape" mc:Ignorable="w14 w15 w16se w16cid wp14">
+<w:document xmlns:wpc="http://schemas.microsoft.com/office/word/2010/wordprocessingCanvas" xmlns:cx="http://schemas.microsoft.com/office/drawing/2014/chartex" xmlns:cx1="http://schemas.microsoft.com/office/drawing/2015/9/8/chartex" xmlns:cx2="http://schemas.microsoft.com/office/drawing/2015/10/21/chartex" xmlns:cx3="http://schemas.microsoft.com/office/drawing/2016/5/9/chartex" xmlns:cx4="http://schemas.microsoft.com/office/drawing/2016/5/10/chartex" xmlns:cx5="http://schemas.microsoft.com/office/drawing/2016/5/11/chartex" xmlns:cx6="http://schemas.microsoft.com/office/drawing/2016/5/12/chartex" xmlns:cx7="http://schemas.microsoft.com/office/drawing/2016/5/13/chartex" xmlns:cx8="http://schemas.microsoft.com/office/drawing/2016/5/14/chartex" xmlns:mc="http://schemas.openxmlformats.org/markup-compatibility/2006" xmlns:aink="http://schemas.microsoft.com/office/drawing/2016/ink" xmlns:am3d="http://schemas.microsoft.com/office/drawing/2017/model3d" xmlns:o="urn:schemas-microsoft-com:office:office" xmlns:r="http://schemas.openxmlformats.org/officeDocument/2006/relationships" xmlns:m="http://schemas.openxmlformats.org/officeDocument/2006/math" xmlns:v="urn:schemas-microsoft-com:vml" xmlns:wp14="http://schemas.microsoft.com/office/word/2010/wordprocessingDrawing" xmlns:wp="http://schemas.openxmlformats.org/drawingml/2006/wordprocessingDrawing" xmlns:w10="urn:schemas-microsoft-com:office:word" xmlns:w="http://schemas.openxmlformats.org/wordprocessingml/2006/main" xmlns:w14="http://schemas.microsoft.com/office/word/2010/wordml" xmlns:w15="http://schemas.microsoft.com/office/word/2012/wordml" xmlns:w16cex="http://schemas.microsoft.com/office/word/2018/wordml/cex" xmlns:w16cid="http://schemas.microsoft.com/office/word/2016/wordml/cid" xmlns:w16="http://schemas.microsoft.com/office/word/2018/wordml" xmlns:w16se="http://schemas.microsoft.com/office/word/2015/wordml/symex" xmlns:wpg="http://schemas.microsoft.com/office/word/2010/wordprocessingGroup" xmlns:wpi="http://schemas.microsoft.com/office/word/2010/wordprocessingInk" xmlns:wne="http://schemas.microsoft.com/office/word/2006/wordml" xmlns:wps="http://schemas.microsoft.com/office/word/2010/wordprocessingShape" mc:Ignorable="w14 w15 w16se w16cid w16 w16cex wp14">
   <w:body>
     <w:tbl>
       <w:tblPr>
@@ -44,7 +44,7 @@
                 <w:lang w:eastAsia="de-DE"/>
               </w:rPr>
               <w:drawing>
-                <wp:inline distT="0" distB="0" distL="0" distR="0" wp14:anchorId="6769B5A2" wp14:editId="5D69EB48">
+                <wp:inline distT="0" distB="0" distL="0" distR="0" wp14:anchorId="44AD3AB5" wp14:editId="44B21BB4">
                   <wp:extent cx="1152000" cy="654350"/>
                   <wp:effectExtent l="0" t="0" r="0" b="0"/>
                   <wp:docPr id="3" name="Grafik 3"/>
@@ -339,7 +339,6 @@
               </w:rPr>
               <w:fldChar w:fldCharType="separate"/>
             </w:r>
-            <w:bookmarkStart w:id="1" w:name="_GoBack"/>
             <w:r>
               <w:rPr>
                 <w:b/>
@@ -348,7 +347,6 @@
               </w:rPr>
               <w:t>${schule_nametype}</w:t>
             </w:r>
-            <w:bookmarkEnd w:id="1"/>
             <w:r>
               <w:rPr>
                 <w:b/>
@@ -489,7 +487,7 @@
                 </w:ffData>
               </w:fldChar>
             </w:r>
-            <w:bookmarkStart w:id="2" w:name="Text2"/>
+            <w:bookmarkStart w:id="1" w:name="Text2"/>
             <w:r>
               <w:rPr>
                 <w:rFonts w:eastAsia="Arial"/>
@@ -524,6 +522,123 @@
             <w:r>
               <w:rPr>
                 <w:rFonts w:eastAsia="Arial"/>
+                <w:spacing w:val="-2"/>
+                <w:sz w:val="20"/>
+              </w:rPr>
+              <w:fldChar w:fldCharType="end"/>
+            </w:r>
+            <w:bookmarkEnd w:id="1"/>
+          </w:p>
+        </w:tc>
+      </w:tr>
+      <w:tr>
+        <w:trPr>
+          <w:trHeight w:val="397"/>
+        </w:trPr>
+        <w:tc>
+          <w:tcPr>
+            <w:tcW w:w="2801" w:type="dxa"/>
+            <w:tcBorders>
+              <w:top w:val="nil"/>
+              <w:left w:val="nil"/>
+              <w:bottom w:val="nil"/>
+              <w:right w:val="nil"/>
+            </w:tcBorders>
+            <w:vAlign w:val="center"/>
+          </w:tcPr>
+          <w:p>
+            <w:pPr>
+              <w:widowControl/>
+              <w:ind w:left="165"/>
+              <w:rPr>
+                <w:rFonts w:eastAsia="Arial" w:cs="Arial"/>
+                <w:spacing w:val="-2"/>
+                <w:sz w:val="20"/>
+              </w:rPr>
+            </w:pPr>
+            <w:r>
+              <w:rPr>
+                <w:rFonts w:eastAsia="Arial" w:cs="Arial"/>
+                <w:spacing w:val="-2"/>
+                <w:sz w:val="20"/>
+              </w:rPr>
+              <w:t>geboren am</w:t>
+            </w:r>
+          </w:p>
+        </w:tc>
+        <w:tc>
+          <w:tcPr>
+            <w:tcW w:w="7510" w:type="dxa"/>
+            <w:gridSpan w:val="4"/>
+            <w:tcBorders>
+              <w:top w:val="nil"/>
+              <w:left w:val="nil"/>
+              <w:bottom w:val="nil"/>
+              <w:right w:val="nil"/>
+            </w:tcBorders>
+            <w:vAlign w:val="center"/>
+          </w:tcPr>
+          <w:p>
+            <w:pPr>
+              <w:widowControl/>
+              <w:rPr>
+                <w:rFonts w:eastAsia="Arial" w:cs="Arial"/>
+                <w:spacing w:val="-2"/>
+                <w:sz w:val="20"/>
+              </w:rPr>
+            </w:pPr>
+            <w:r>
+              <w:rPr>
+                <w:rFonts w:eastAsia="Arial" w:cs="Arial"/>
+                <w:spacing w:val="-2"/>
+                <w:sz w:val="20"/>
+              </w:rPr>
+              <w:fldChar w:fldCharType="begin">
+                <w:ffData>
+                  <w:name w:val="Text3"/>
+                  <w:enabled/>
+                  <w:calcOnExit w:val="0"/>
+                  <w:textInput>
+                    <w:maxLength w:val="12"/>
+                  </w:textInput>
+                </w:ffData>
+              </w:fldChar>
+            </w:r>
+            <w:bookmarkStart w:id="2" w:name="Text3"/>
+            <w:r>
+              <w:rPr>
+                <w:rFonts w:eastAsia="Arial" w:cs="Arial"/>
+                <w:spacing w:val="-2"/>
+                <w:sz w:val="20"/>
+              </w:rPr>
+              <w:instrText xml:space="preserve"> FORMTEXT </w:instrText>
+            </w:r>
+            <w:r>
+              <w:rPr>
+                <w:rFonts w:eastAsia="Arial" w:cs="Arial"/>
+                <w:spacing w:val="-2"/>
+                <w:sz w:val="20"/>
+              </w:rPr>
+            </w:r>
+            <w:r>
+              <w:rPr>
+                <w:rFonts w:eastAsia="Arial" w:cs="Arial"/>
+                <w:spacing w:val="-2"/>
+                <w:sz w:val="20"/>
+              </w:rPr>
+              <w:fldChar w:fldCharType="separate"/>
+            </w:r>
+            <w:r>
+              <w:rPr>
+                <w:rFonts w:eastAsia="Arial" w:cs="Arial"/>
+                <w:spacing w:val="-2"/>
+                <w:sz w:val="20"/>
+              </w:rPr>
+              <w:t>${geburt}</w:t>
+            </w:r>
+            <w:r>
+              <w:rPr>
+                <w:rFonts w:eastAsia="Arial" w:cs="Arial"/>
                 <w:spacing w:val="-2"/>
                 <w:sz w:val="20"/>
               </w:rPr>
@@ -564,7 +679,7 @@
                 <w:spacing w:val="-2"/>
                 <w:sz w:val="20"/>
               </w:rPr>
-              <w:t>geboren am</w:t>
+              <w:t>in</w:t>
             </w:r>
           </w:p>
         </w:tc>
@@ -597,123 +712,6 @@
               </w:rPr>
               <w:fldChar w:fldCharType="begin">
                 <w:ffData>
-                  <w:name w:val="Text3"/>
-                  <w:enabled/>
-                  <w:calcOnExit w:val="0"/>
-                  <w:textInput>
-                    <w:maxLength w:val="12"/>
-                  </w:textInput>
-                </w:ffData>
-              </w:fldChar>
-            </w:r>
-            <w:bookmarkStart w:id="3" w:name="Text3"/>
-            <w:r>
-              <w:rPr>
-                <w:rFonts w:eastAsia="Arial" w:cs="Arial"/>
-                <w:spacing w:val="-2"/>
-                <w:sz w:val="20"/>
-              </w:rPr>
-              <w:instrText xml:space="preserve"> FORMTEXT </w:instrText>
-            </w:r>
-            <w:r>
-              <w:rPr>
-                <w:rFonts w:eastAsia="Arial" w:cs="Arial"/>
-                <w:spacing w:val="-2"/>
-                <w:sz w:val="20"/>
-              </w:rPr>
-            </w:r>
-            <w:r>
-              <w:rPr>
-                <w:rFonts w:eastAsia="Arial" w:cs="Arial"/>
-                <w:spacing w:val="-2"/>
-                <w:sz w:val="20"/>
-              </w:rPr>
-              <w:fldChar w:fldCharType="separate"/>
-            </w:r>
-            <w:r>
-              <w:rPr>
-                <w:rFonts w:eastAsia="Arial" w:cs="Arial"/>
-                <w:spacing w:val="-2"/>
-                <w:sz w:val="20"/>
-              </w:rPr>
-              <w:t>${geburt}</w:t>
-            </w:r>
-            <w:r>
-              <w:rPr>
-                <w:rFonts w:eastAsia="Arial" w:cs="Arial"/>
-                <w:spacing w:val="-2"/>
-                <w:sz w:val="20"/>
-              </w:rPr>
-              <w:fldChar w:fldCharType="end"/>
-            </w:r>
-            <w:bookmarkEnd w:id="3"/>
-          </w:p>
-        </w:tc>
-      </w:tr>
-      <w:tr>
-        <w:trPr>
-          <w:trHeight w:val="397"/>
-        </w:trPr>
-        <w:tc>
-          <w:tcPr>
-            <w:tcW w:w="2801" w:type="dxa"/>
-            <w:tcBorders>
-              <w:top w:val="nil"/>
-              <w:left w:val="nil"/>
-              <w:bottom w:val="nil"/>
-              <w:right w:val="nil"/>
-            </w:tcBorders>
-            <w:vAlign w:val="center"/>
-          </w:tcPr>
-          <w:p>
-            <w:pPr>
-              <w:widowControl/>
-              <w:ind w:left="165"/>
-              <w:rPr>
-                <w:rFonts w:eastAsia="Arial" w:cs="Arial"/>
-                <w:spacing w:val="-2"/>
-                <w:sz w:val="20"/>
-              </w:rPr>
-            </w:pPr>
-            <w:r>
-              <w:rPr>
-                <w:rFonts w:eastAsia="Arial" w:cs="Arial"/>
-                <w:spacing w:val="-2"/>
-                <w:sz w:val="20"/>
-              </w:rPr>
-              <w:t>in</w:t>
-            </w:r>
-          </w:p>
-        </w:tc>
-        <w:tc>
-          <w:tcPr>
-            <w:tcW w:w="7510" w:type="dxa"/>
-            <w:gridSpan w:val="4"/>
-            <w:tcBorders>
-              <w:top w:val="nil"/>
-              <w:left w:val="nil"/>
-              <w:bottom w:val="nil"/>
-              <w:right w:val="nil"/>
-            </w:tcBorders>
-            <w:vAlign w:val="center"/>
-          </w:tcPr>
-          <w:p>
-            <w:pPr>
-              <w:widowControl/>
-              <w:rPr>
-                <w:rFonts w:eastAsia="Arial" w:cs="Arial"/>
-                <w:spacing w:val="-2"/>
-                <w:sz w:val="20"/>
-              </w:rPr>
-            </w:pPr>
-            <w:r>
-              <w:rPr>
-                <w:rFonts w:eastAsia="Arial" w:cs="Arial"/>
-                <w:spacing w:val="-2"/>
-                <w:sz w:val="20"/>
-              </w:rPr>
-              <w:fldChar w:fldCharType="begin">
-                <w:ffData>
                   <w:name w:val="Text23"/>
                   <w:enabled/>
                   <w:calcOnExit w:val="0"/>
@@ -723,7 +721,7 @@
                 </w:ffData>
               </w:fldChar>
             </w:r>
-            <w:bookmarkStart w:id="4" w:name="Text23"/>
+            <w:bookmarkStart w:id="3" w:name="Text23"/>
             <w:r>
               <w:rPr>
                 <w:rFonts w:eastAsia="Arial" w:cs="Arial"/>
@@ -763,7 +761,7 @@
               </w:rPr>
               <w:fldChar w:fldCharType="end"/>
             </w:r>
-            <w:bookmarkEnd w:id="4"/>
+            <w:bookmarkEnd w:id="3"/>
           </w:p>
         </w:tc>
       </w:tr>
@@ -2555,7 +2553,7 @@
                 </w:ffData>
               </w:fldChar>
             </w:r>
-            <w:bookmarkStart w:id="5" w:name="Text19"/>
+            <w:bookmarkStart w:id="4" w:name="Text19"/>
             <w:r>
               <w:rPr>
                 <w:rFonts w:cs="Arial"/>
@@ -2596,7 +2594,7 @@
               </w:rPr>
               <w:fldChar w:fldCharType="end"/>
             </w:r>
-            <w:bookmarkEnd w:id="5"/>
+            <w:bookmarkEnd w:id="4"/>
             <w:r>
               <w:rPr>
                 <w:rFonts w:cs="Arial"/>
@@ -2663,7 +2661,7 @@
                 </w:ffData>
               </w:fldChar>
             </w:r>
-            <w:bookmarkStart w:id="6" w:name="Text20"/>
+            <w:bookmarkStart w:id="5" w:name="Text20"/>
             <w:r>
               <w:rPr>
                 <w:rFonts w:cs="Arial"/>
@@ -2704,7 +2702,7 @@
               </w:rPr>
               <w:fldChar w:fldCharType="end"/>
             </w:r>
-            <w:bookmarkEnd w:id="6"/>
+            <w:bookmarkEnd w:id="5"/>
             <w:r>
               <w:rPr>
                 <w:rFonts w:cs="Arial"/>
@@ -2771,7 +2769,7 @@
                 </w:ffData>
               </w:fldChar>
             </w:r>
-            <w:bookmarkStart w:id="7" w:name="Text21"/>
+            <w:bookmarkStart w:id="6" w:name="Text21"/>
             <w:r>
               <w:rPr>
                 <w:rFonts w:cs="Arial"/>
@@ -2812,7 +2810,7 @@
               </w:rPr>
               <w:fldChar w:fldCharType="end"/>
             </w:r>
-            <w:bookmarkEnd w:id="7"/>
+            <w:bookmarkEnd w:id="6"/>
             <w:r>
               <w:rPr>
                 <w:rFonts w:cs="Arial"/>
@@ -2880,6 +2878,80 @@
                 <w:szCs w:val="20"/>
               </w:rPr>
             </w:pPr>
+            <w:r>
+              <w:rPr>
+                <w:b/>
+                <w:sz w:val="20"/>
+                <w:szCs w:val="20"/>
+              </w:rPr>
+              <w:fldChar w:fldCharType="begin">
+                <w:ffData>
+                  <w:name w:val="Text24"/>
+                  <w:enabled/>
+                  <w:calcOnExit w:val="0"/>
+                  <w:textInput>
+                    <w:maxLength w:val="25"/>
+                  </w:textInput>
+                </w:ffData>
+              </w:fldChar>
+            </w:r>
+            <w:bookmarkStart w:id="7" w:name="Text24"/>
+            <w:r>
+              <w:rPr>
+                <w:b/>
+                <w:sz w:val="20"/>
+                <w:szCs w:val="20"/>
+              </w:rPr>
+              <w:instrText xml:space="preserve"> FORMTEXT </w:instrText>
+            </w:r>
+            <w:r>
+              <w:rPr>
+                <w:b/>
+                <w:sz w:val="20"/>
+                <w:szCs w:val="20"/>
+              </w:rPr>
+            </w:r>
+            <w:r>
+              <w:rPr>
+                <w:b/>
+                <w:sz w:val="20"/>
+                <w:szCs w:val="20"/>
+              </w:rPr>
+              <w:fldChar w:fldCharType="separate"/>
+            </w:r>
+            <w:r>
+              <w:rPr>
+                <w:b/>
+                <w:sz w:val="20"/>
+                <w:szCs w:val="20"/>
+              </w:rPr>
+              <w:t>${gd}</w:t>
+            </w:r>
+            <w:r>
+              <w:rPr>
+                <w:b/>
+                <w:sz w:val="20"/>
+                <w:szCs w:val="20"/>
+              </w:rPr>
+              <w:fldChar w:fldCharType="end"/>
+            </w:r>
+            <w:bookmarkEnd w:id="7"/>
+            <w:r>
+              <w:rPr>
+                <w:b/>
+                <w:sz w:val="20"/>
+                <w:szCs w:val="20"/>
+              </w:rPr>
+              <w:t xml:space="preserve"> </w:t>
+            </w:r>
+            <w:r>
+              <w:rPr>
+                <w:bCs/>
+                <w:sz w:val="20"/>
+                <w:szCs w:val="20"/>
+              </w:rPr>
+              <w:t>(</w:t>
+            </w:r>
             <w:sdt>
               <w:sdtPr>
                 <w:rPr>
@@ -2888,7 +2960,7 @@
                 </w:rPr>
                 <w:id w:val="-99796550"/>
                 <w:placeholder>
-                  <w:docPart w:val="7EDC849B35B64070BE3AA949FE640938"/>
+                  <w:docPart w:val="5127F7DD86E8454B835CE57954BE1B0A"/>
                 </w:placeholder>
                 <w:dropDownList>
                   <w:listItem w:value="Wählen Sie ein Element aus."/>
@@ -2919,70 +2991,12 @@
             </w:sdt>
             <w:r>
               <w:rPr>
-                <w:b/>
+                <w:bCs/>
                 <w:sz w:val="20"/>
                 <w:szCs w:val="20"/>
               </w:rPr>
-              <w:t xml:space="preserve"> </w:t>
-            </w:r>
-            <w:r>
-              <w:rPr>
-                <w:b/>
-                <w:sz w:val="20"/>
-                <w:szCs w:val="20"/>
-              </w:rPr>
-              <w:fldChar w:fldCharType="begin">
-                <w:ffData>
-                  <w:name w:val="Text24"/>
-                  <w:enabled/>
-                  <w:calcOnExit w:val="0"/>
-                  <w:textInput>
-                    <w:maxLength w:val="25"/>
-                  </w:textInput>
-                </w:ffData>
-              </w:fldChar>
-            </w:r>
-            <w:bookmarkStart w:id="8" w:name="Text24"/>
-            <w:r>
-              <w:rPr>
-                <w:b/>
-                <w:sz w:val="20"/>
-                <w:szCs w:val="20"/>
-              </w:rPr>
-              <w:instrText xml:space="preserve"> FORMTEXT </w:instrText>
-            </w:r>
-            <w:r>
-              <w:rPr>
-                <w:b/>
-                <w:sz w:val="20"/>
-                <w:szCs w:val="20"/>
-              </w:rPr>
-            </w:r>
-            <w:r>
-              <w:rPr>
-                <w:b/>
-                <w:sz w:val="20"/>
-                <w:szCs w:val="20"/>
-              </w:rPr>
-              <w:fldChar w:fldCharType="separate"/>
-            </w:r>
-            <w:r>
-              <w:rPr>
-                <w:b/>
-                <w:sz w:val="20"/>
-                <w:szCs w:val="20"/>
-              </w:rPr>
-              <w:t>(${gd})</w:t>
-            </w:r>
-            <w:r>
-              <w:rPr>
-                <w:b/>
-                <w:sz w:val="20"/>
-                <w:szCs w:val="20"/>
-              </w:rPr>
-              <w:fldChar w:fldCharType="end"/>
-            </w:r>
-            <w:bookmarkEnd w:id="8"/>
+              <w:t>)</w:t>
+            </w:r>
           </w:p>
         </w:tc>
       </w:tr>
@@ -3087,7 +3101,7 @@
                 </w:ffData>
               </w:fldChar>
             </w:r>
-            <w:bookmarkStart w:id="9" w:name="Text14"/>
+            <w:bookmarkStart w:id="8" w:name="Text14"/>
             <w:r>
               <w:rPr>
                 <w:rFonts w:cs="Arial"/>
@@ -3131,7 +3145,7 @@
               </w:rPr>
               <w:fldChar w:fldCharType="end"/>
             </w:r>
-            <w:bookmarkEnd w:id="9"/>
+            <w:bookmarkEnd w:id="8"/>
           </w:p>
         </w:tc>
       </w:tr>
@@ -3205,7 +3219,7 @@
                 </w:ffData>
               </w:fldChar>
             </w:r>
-            <w:bookmarkStart w:id="10" w:name="Text15"/>
+            <w:bookmarkStart w:id="9" w:name="Text15"/>
             <w:r>
               <w:rPr>
                 <w:sz w:val="20"/>
@@ -3236,7 +3250,7 @@
               </w:rPr>
               <w:fldChar w:fldCharType="end"/>
             </w:r>
-            <w:bookmarkEnd w:id="10"/>
+            <w:bookmarkEnd w:id="9"/>
           </w:p>
         </w:tc>
       </w:tr>
@@ -3291,7 +3305,7 @@
                 </w:ffData>
               </w:fldChar>
             </w:r>
-            <w:bookmarkStart w:id="11" w:name="Text17"/>
+            <w:bookmarkStart w:id="10" w:name="Text17"/>
             <w:r>
               <w:rPr>
                 <w:rFonts w:cs="Arial"/>
@@ -3327,7 +3341,7 @@
               </w:rPr>
               <w:fldChar w:fldCharType="end"/>
             </w:r>
-            <w:bookmarkEnd w:id="11"/>
+            <w:bookmarkEnd w:id="10"/>
           </w:p>
         </w:tc>
       </w:tr>
@@ -4522,7 +4536,7 @@
 </file>
 
 <file path=word/endnotes.xml><?xml version="1.0" encoding="utf-8"?>
-<w:endnotes xmlns:wpc="http://schemas.microsoft.com/office/word/2010/wordprocessingCanvas" xmlns:cx="http://schemas.microsoft.com/office/drawing/2014/chartex" xmlns:cx1="http://schemas.microsoft.com/office/drawing/2015/9/8/chartex" xmlns:cx2="http://schemas.microsoft.com/office/drawing/2015/10/21/chartex" xmlns:cx3="http://schemas.microsoft.com/office/drawing/2016/5/9/chartex" xmlns:cx4="http://schemas.microsoft.com/office/drawing/2016/5/10/chartex" xmlns:cx5="http://schemas.microsoft.com/office/drawing/2016/5/11/chartex" xmlns:cx6="http://schemas.microsoft.com/office/drawing/2016/5/12/chartex" xmlns:cx7="http://schemas.microsoft.com/office/drawing/2016/5/13/chartex" xmlns:cx8="http://schemas.microsoft.com/office/drawing/2016/5/14/chartex" xmlns:mc="http://schemas.openxmlformats.org/markup-compatibility/2006" xmlns:aink="http://schemas.microsoft.com/office/drawing/2016/ink" xmlns:am3d="http://schemas.microsoft.com/office/drawing/2017/model3d" xmlns:o="urn:schemas-microsoft-com:office:office" xmlns:r="http://schemas.openxmlformats.org/officeDocument/2006/relationships" xmlns:m="http://schemas.openxmlformats.org/officeDocument/2006/math" xmlns:v="urn:schemas-microsoft-com:vml" xmlns:wp14="http://schemas.microsoft.com/office/word/2010/wordprocessingDrawing" xmlns:wp="http://schemas.openxmlformats.org/drawingml/2006/wordprocessingDrawing" xmlns:w10="urn:schemas-microsoft-com:office:word" xmlns:w="http://schemas.openxmlformats.org/wordprocessingml/2006/main" xmlns:w14="http://schemas.microsoft.com/office/word/2010/wordml" xmlns:w15="http://schemas.microsoft.com/office/word/2012/wordml" xmlns:w16cid="http://schemas.microsoft.com/office/word/2016/wordml/cid" xmlns:w16se="http://schemas.microsoft.com/office/word/2015/wordml/symex" xmlns:wpg="http://schemas.microsoft.com/office/word/2010/wordprocessingGroup" xmlns:wpi="http://schemas.microsoft.com/office/word/2010/wordprocessingInk" xmlns:wne="http://schemas.microsoft.com/office/word/2006/wordml" xmlns:wps="http://schemas.microsoft.com/office/word/2010/wordprocessingShape" mc:Ignorable="w14 w15 w16se w16cid wp14">
+<w:endnotes xmlns:wpc="http://schemas.microsoft.com/office/word/2010/wordprocessingCanvas" xmlns:cx="http://schemas.microsoft.com/office/drawing/2014/chartex" xmlns:cx1="http://schemas.microsoft.com/office/drawing/2015/9/8/chartex" xmlns:cx2="http://schemas.microsoft.com/office/drawing/2015/10/21/chartex" xmlns:cx3="http://schemas.microsoft.com/office/drawing/2016/5/9/chartex" xmlns:cx4="http://schemas.microsoft.com/office/drawing/2016/5/10/chartex" xmlns:cx5="http://schemas.microsoft.com/office/drawing/2016/5/11/chartex" xmlns:cx6="http://schemas.microsoft.com/office/drawing/2016/5/12/chartex" xmlns:cx7="http://schemas.microsoft.com/office/drawing/2016/5/13/chartex" xmlns:cx8="http://schemas.microsoft.com/office/drawing/2016/5/14/chartex" xmlns:mc="http://schemas.openxmlformats.org/markup-compatibility/2006" xmlns:aink="http://schemas.microsoft.com/office/drawing/2016/ink" xmlns:am3d="http://schemas.microsoft.com/office/drawing/2017/model3d" xmlns:o="urn:schemas-microsoft-com:office:office" xmlns:r="http://schemas.openxmlformats.org/officeDocument/2006/relationships" xmlns:m="http://schemas.openxmlformats.org/officeDocument/2006/math" xmlns:v="urn:schemas-microsoft-com:vml" xmlns:wp14="http://schemas.microsoft.com/office/word/2010/wordprocessingDrawing" xmlns:wp="http://schemas.openxmlformats.org/drawingml/2006/wordprocessingDrawing" xmlns:w10="urn:schemas-microsoft-com:office:word" xmlns:w="http://schemas.openxmlformats.org/wordprocessingml/2006/main" xmlns:w14="http://schemas.microsoft.com/office/word/2010/wordml" xmlns:w15="http://schemas.microsoft.com/office/word/2012/wordml" xmlns:w16cex="http://schemas.microsoft.com/office/word/2018/wordml/cex" xmlns:w16cid="http://schemas.microsoft.com/office/word/2016/wordml/cid" xmlns:w16="http://schemas.microsoft.com/office/word/2018/wordml" xmlns:w16se="http://schemas.microsoft.com/office/word/2015/wordml/symex" xmlns:wpg="http://schemas.microsoft.com/office/word/2010/wordprocessingGroup" xmlns:wpi="http://schemas.microsoft.com/office/word/2010/wordprocessingInk" xmlns:wne="http://schemas.microsoft.com/office/word/2006/wordml" xmlns:wps="http://schemas.microsoft.com/office/word/2010/wordprocessingShape" mc:Ignorable="w14 w15 w16se w16cid w16 w16cex wp14">
   <w:endnote w:type="separator" w:id="-1">
     <w:p>
       <w:r>
@@ -4541,7 +4555,7 @@
 </file>
 
 <file path=word/footnotes.xml><?xml version="1.0" encoding="utf-8"?>
-<w:footnotes xmlns:wpc="http://schemas.microsoft.com/office/word/2010/wordprocessingCanvas" xmlns:cx="http://schemas.microsoft.com/office/drawing/2014/chartex" xmlns:cx1="http://schemas.microsoft.com/office/drawing/2015/9/8/chartex" xmlns:cx2="http://schemas.microsoft.com/office/drawing/2015/10/21/chartex" xmlns:cx3="http://schemas.microsoft.com/office/drawing/2016/5/9/chartex" xmlns:cx4="http://schemas.microsoft.com/office/drawing/2016/5/10/chartex" xmlns:cx5="http://schemas.microsoft.com/office/drawing/2016/5/11/chartex" xmlns:cx6="http://schemas.microsoft.com/office/drawing/2016/5/12/chartex" xmlns:cx7="http://schemas.microsoft.com/office/drawing/2016/5/13/chartex" xmlns:cx8="http://schemas.microsoft.com/office/drawing/2016/5/14/chartex" xmlns:mc="http://schemas.openxmlformats.org/markup-compatibility/2006" xmlns:aink="http://schemas.microsoft.com/office/drawing/2016/ink" xmlns:am3d="http://schemas.microsoft.com/office/drawing/2017/model3d" xmlns:o="urn:schemas-microsoft-com:office:office" xmlns:r="http://schemas.openxmlformats.org/officeDocument/2006/relationships" xmlns:m="http://schemas.openxmlformats.org/officeDocument/2006/math" xmlns:v="urn:schemas-microsoft-com:vml" xmlns:wp14="http://schemas.microsoft.com/office/word/2010/wordprocessingDrawing" xmlns:wp="http://schemas.openxmlformats.org/drawingml/2006/wordprocessingDrawing" xmlns:w10="urn:schemas-microsoft-com:office:word" xmlns:w="http://schemas.openxmlformats.org/wordprocessingml/2006/main" xmlns:w14="http://schemas.microsoft.com/office/word/2010/wordml" xmlns:w15="http://schemas.microsoft.com/office/word/2012/wordml" xmlns:w16cid="http://schemas.microsoft.com/office/word/2016/wordml/cid" xmlns:w16se="http://schemas.microsoft.com/office/word/2015/wordml/symex" xmlns:wpg="http://schemas.microsoft.com/office/word/2010/wordprocessingGroup" xmlns:wpi="http://schemas.microsoft.com/office/word/2010/wordprocessingInk" xmlns:wne="http://schemas.microsoft.com/office/word/2006/wordml" xmlns:wps="http://schemas.microsoft.com/office/word/2010/wordprocessingShape" mc:Ignorable="w14 w15 w16se w16cid wp14">
+<w:footnotes xmlns:wpc="http://schemas.microsoft.com/office/word/2010/wordprocessingCanvas" xmlns:cx="http://schemas.microsoft.com/office/drawing/2014/chartex" xmlns:cx1="http://schemas.microsoft.com/office/drawing/2015/9/8/chartex" xmlns:cx2="http://schemas.microsoft.com/office/drawing/2015/10/21/chartex" xmlns:cx3="http://schemas.microsoft.com/office/drawing/2016/5/9/chartex" xmlns:cx4="http://schemas.microsoft.com/office/drawing/2016/5/10/chartex" xmlns:cx5="http://schemas.microsoft.com/office/drawing/2016/5/11/chartex" xmlns:cx6="http://schemas.microsoft.com/office/drawing/2016/5/12/chartex" xmlns:cx7="http://schemas.microsoft.com/office/drawing/2016/5/13/chartex" xmlns:cx8="http://schemas.microsoft.com/office/drawing/2016/5/14/chartex" xmlns:mc="http://schemas.openxmlformats.org/markup-compatibility/2006" xmlns:aink="http://schemas.microsoft.com/office/drawing/2016/ink" xmlns:am3d="http://schemas.microsoft.com/office/drawing/2017/model3d" xmlns:o="urn:schemas-microsoft-com:office:office" xmlns:r="http://schemas.openxmlformats.org/officeDocument/2006/relationships" xmlns:m="http://schemas.openxmlformats.org/officeDocument/2006/math" xmlns:v="urn:schemas-microsoft-com:vml" xmlns:wp14="http://schemas.microsoft.com/office/word/2010/wordprocessingDrawing" xmlns:wp="http://schemas.openxmlformats.org/drawingml/2006/wordprocessingDrawing" xmlns:w10="urn:schemas-microsoft-com:office:word" xmlns:w="http://schemas.openxmlformats.org/wordprocessingml/2006/main" xmlns:w14="http://schemas.microsoft.com/office/word/2010/wordml" xmlns:w15="http://schemas.microsoft.com/office/word/2012/wordml" xmlns:w16cex="http://schemas.microsoft.com/office/word/2018/wordml/cex" xmlns:w16cid="http://schemas.microsoft.com/office/word/2016/wordml/cid" xmlns:w16="http://schemas.microsoft.com/office/word/2018/wordml" xmlns:w16se="http://schemas.microsoft.com/office/word/2015/wordml/symex" xmlns:wpg="http://schemas.microsoft.com/office/word/2010/wordprocessingGroup" xmlns:wpi="http://schemas.microsoft.com/office/word/2010/wordprocessingInk" xmlns:wne="http://schemas.microsoft.com/office/word/2006/wordml" xmlns:wps="http://schemas.microsoft.com/office/word/2010/wordprocessingShape" mc:Ignorable="w14 w15 w16se w16cid w16 w16cex wp14">
   <w:footnote w:type="separator" w:id="-1">
     <w:p>
       <w:r>
@@ -4560,7 +4574,7 @@
 </file>
 
 <file path=word/numbering.xml><?xml version="1.0" encoding="utf-8"?>
-<w:numbering xmlns:wpc="http://schemas.microsoft.com/office/word/2010/wordprocessingCanvas" xmlns:cx="http://schemas.microsoft.com/office/drawing/2014/chartex" xmlns:cx1="http://schemas.microsoft.com/office/drawing/2015/9/8/chartex" xmlns:cx2="http://schemas.microsoft.com/office/drawing/2015/10/21/chartex" xmlns:cx3="http://schemas.microsoft.com/office/drawing/2016/5/9/chartex" xmlns:cx4="http://schemas.microsoft.com/office/drawing/2016/5/10/chartex" xmlns:cx5="http://schemas.microsoft.com/office/drawing/2016/5/11/chartex" xmlns:cx6="http://schemas.microsoft.com/office/drawing/2016/5/12/chartex" xmlns:cx7="http://schemas.microsoft.com/office/drawing/2016/5/13/chartex" xmlns:cx8="http://schemas.microsoft.com/office/drawing/2016/5/14/chartex" xmlns:mc="http://schemas.openxmlformats.org/markup-compatibility/2006" xmlns:aink="http://schemas.microsoft.com/office/drawing/2016/ink" xmlns:am3d="http://schemas.microsoft.com/office/drawing/2017/model3d" xmlns:o="urn:schemas-microsoft-com:office:office" xmlns:r="http://schemas.openxmlformats.org/officeDocument/2006/relationships" xmlns:m="http://schemas.openxmlformats.org/officeDocument/2006/math" xmlns:v="urn:schemas-microsoft-com:vml" xmlns:wp14="http://schemas.microsoft.com/office/word/2010/wordprocessingDrawing" xmlns:wp="http://schemas.openxmlformats.org/drawingml/2006/wordprocessingDrawing" xmlns:w10="urn:schemas-microsoft-com:office:word" xmlns:w="http://schemas.openxmlformats.org/wordprocessingml/2006/main" xmlns:w14="http://schemas.microsoft.com/office/word/2010/wordml" xmlns:w15="http://schemas.microsoft.com/office/word/2012/wordml" xmlns:w16cid="http://schemas.microsoft.com/office/word/2016/wordml/cid" xmlns:w16se="http://schemas.microsoft.com/office/word/2015/wordml/symex" xmlns:wpg="http://schemas.microsoft.com/office/word/2010/wordprocessingGroup" xmlns:wpi="http://schemas.microsoft.com/office/word/2010/wordprocessingInk" xmlns:wne="http://schemas.microsoft.com/office/word/2006/wordml" xmlns:wps="http://schemas.microsoft.com/office/word/2010/wordprocessingShape" mc:Ignorable="w14 w15 w16se w16cid wp14">
+<w:numbering xmlns:wpc="http://schemas.microsoft.com/office/word/2010/wordprocessingCanvas" xmlns:cx="http://schemas.microsoft.com/office/drawing/2014/chartex" xmlns:cx1="http://schemas.microsoft.com/office/drawing/2015/9/8/chartex" xmlns:cx2="http://schemas.microsoft.com/office/drawing/2015/10/21/chartex" xmlns:cx3="http://schemas.microsoft.com/office/drawing/2016/5/9/chartex" xmlns:cx4="http://schemas.microsoft.com/office/drawing/2016/5/10/chartex" xmlns:cx5="http://schemas.microsoft.com/office/drawing/2016/5/11/chartex" xmlns:cx6="http://schemas.microsoft.com/office/drawing/2016/5/12/chartex" xmlns:cx7="http://schemas.microsoft.com/office/drawing/2016/5/13/chartex" xmlns:cx8="http://schemas.microsoft.com/office/drawing/2016/5/14/chartex" xmlns:mc="http://schemas.openxmlformats.org/markup-compatibility/2006" xmlns:aink="http://schemas.microsoft.com/office/drawing/2016/ink" xmlns:am3d="http://schemas.microsoft.com/office/drawing/2017/model3d" xmlns:o="urn:schemas-microsoft-com:office:office" xmlns:r="http://schemas.openxmlformats.org/officeDocument/2006/relationships" xmlns:m="http://schemas.openxmlformats.org/officeDocument/2006/math" xmlns:v="urn:schemas-microsoft-com:vml" xmlns:wp14="http://schemas.microsoft.com/office/word/2010/wordprocessingDrawing" xmlns:wp="http://schemas.openxmlformats.org/drawingml/2006/wordprocessingDrawing" xmlns:w10="urn:schemas-microsoft-com:office:word" xmlns:w="http://schemas.openxmlformats.org/wordprocessingml/2006/main" xmlns:w14="http://schemas.microsoft.com/office/word/2010/wordml" xmlns:w15="http://schemas.microsoft.com/office/word/2012/wordml" xmlns:w16cex="http://schemas.microsoft.com/office/word/2018/wordml/cex" xmlns:w16cid="http://schemas.microsoft.com/office/word/2016/wordml/cid" xmlns:w16="http://schemas.microsoft.com/office/word/2018/wordml" xmlns:w16se="http://schemas.microsoft.com/office/word/2015/wordml/symex" xmlns:wpg="http://schemas.microsoft.com/office/word/2010/wordprocessingGroup" xmlns:wpi="http://schemas.microsoft.com/office/word/2010/wordprocessingInk" xmlns:wne="http://schemas.microsoft.com/office/word/2006/wordml" xmlns:wps="http://schemas.microsoft.com/office/word/2010/wordprocessingShape" mc:Ignorable="w14 w15 w16se w16cid w16 w16cex wp14">
   <w:abstractNum w:abstractNumId="0" w15:restartNumberingAfterBreak="0">
     <w:nsid w:val="131D6CA8"/>
     <w:multiLevelType w:val="hybridMultilevel"/>
@@ -4749,7 +4763,7 @@
 </file>
 
 <file path=word/styles.xml><?xml version="1.0" encoding="utf-8"?>
-<w:styles xmlns:mc="http://schemas.openxmlformats.org/markup-compatibility/2006" xmlns:r="http://schemas.openxmlformats.org/officeDocument/2006/relationships" xmlns:w="http://schemas.openxmlformats.org/wordprocessingml/2006/main" xmlns:w14="http://schemas.microsoft.com/office/word/2010/wordml" xmlns:w15="http://schemas.microsoft.com/office/word/2012/wordml" xmlns:w16cid="http://schemas.microsoft.com/office/word/2016/wordml/cid" xmlns:w16se="http://schemas.microsoft.com/office/word/2015/wordml/symex" mc:Ignorable="w14 w15 w16se w16cid">
+<w:styles xmlns:mc="http://schemas.openxmlformats.org/markup-compatibility/2006" xmlns:r="http://schemas.openxmlformats.org/officeDocument/2006/relationships" xmlns:w="http://schemas.openxmlformats.org/wordprocessingml/2006/main" xmlns:w14="http://schemas.microsoft.com/office/word/2010/wordml" xmlns:w15="http://schemas.microsoft.com/office/word/2012/wordml" xmlns:w16cex="http://schemas.microsoft.com/office/word/2018/wordml/cex" xmlns:w16cid="http://schemas.microsoft.com/office/word/2016/wordml/cid" xmlns:w16="http://schemas.microsoft.com/office/word/2018/wordml" xmlns:w16se="http://schemas.microsoft.com/office/word/2015/wordml/symex" mc:Ignorable="w14 w15 w16se w16cid w16 w16cex">
   <w:docDefaults>
     <w:rPrDefault>
       <w:rPr>
@@ -6904,7 +6918,7 @@
 </file>
 
 <file path=word/glossary/document.xml><?xml version="1.0" encoding="utf-8"?>
-<w:glossaryDocument xmlns:wpc="http://schemas.microsoft.com/office/word/2010/wordprocessingCanvas" xmlns:cx="http://schemas.microsoft.com/office/drawing/2014/chartex" xmlns:cx1="http://schemas.microsoft.com/office/drawing/2015/9/8/chartex" xmlns:cx2="http://schemas.microsoft.com/office/drawing/2015/10/21/chartex" xmlns:cx3="http://schemas.microsoft.com/office/drawing/2016/5/9/chartex" xmlns:cx4="http://schemas.microsoft.com/office/drawing/2016/5/10/chartex" xmlns:cx5="http://schemas.microsoft.com/office/drawing/2016/5/11/chartex" xmlns:cx6="http://schemas.microsoft.com/office/drawing/2016/5/12/chartex" xmlns:cx7="http://schemas.microsoft.com/office/drawing/2016/5/13/chartex" xmlns:cx8="http://schemas.microsoft.com/office/drawing/2016/5/14/chartex" xmlns:mc="http://schemas.openxmlformats.org/markup-compatibility/2006" xmlns:aink="http://schemas.microsoft.com/office/drawing/2016/ink" xmlns:am3d="http://schemas.microsoft.com/office/drawing/2017/model3d" xmlns:o="urn:schemas-microsoft-com:office:office" xmlns:r="http://schemas.openxmlformats.org/officeDocument/2006/relationships" xmlns:m="http://schemas.openxmlformats.org/officeDocument/2006/math" xmlns:v="urn:schemas-microsoft-com:vml" xmlns:wp14="http://schemas.microsoft.com/office/word/2010/wordprocessingDrawing" xmlns:wp="http://schemas.openxmlformats.org/drawingml/2006/wordprocessingDrawing" xmlns:w10="urn:schemas-microsoft-com:office:word" xmlns:w="http://schemas.openxmlformats.org/wordprocessingml/2006/main" xmlns:w14="http://schemas.microsoft.com/office/word/2010/wordml" xmlns:w15="http://schemas.microsoft.com/office/word/2012/wordml" xmlns:w16cid="http://schemas.microsoft.com/office/word/2016/wordml/cid" xmlns:w16se="http://schemas.microsoft.com/office/word/2015/wordml/symex" xmlns:wpg="http://schemas.microsoft.com/office/word/2010/wordprocessingGroup" xmlns:wpi="http://schemas.microsoft.com/office/word/2010/wordprocessingInk" xmlns:wne="http://schemas.microsoft.com/office/word/2006/wordml" xmlns:wps="http://schemas.microsoft.com/office/word/2010/wordprocessingShape" mc:Ignorable="w14 w15 w16se w16cid wp14">
+<w:glossaryDocument xmlns:wpc="http://schemas.microsoft.com/office/word/2010/wordprocessingCanvas" xmlns:cx="http://schemas.microsoft.com/office/drawing/2014/chartex" xmlns:cx1="http://schemas.microsoft.com/office/drawing/2015/9/8/chartex" xmlns:cx2="http://schemas.microsoft.com/office/drawing/2015/10/21/chartex" xmlns:cx3="http://schemas.microsoft.com/office/drawing/2016/5/9/chartex" xmlns:cx4="http://schemas.microsoft.com/office/drawing/2016/5/10/chartex" xmlns:cx5="http://schemas.microsoft.com/office/drawing/2016/5/11/chartex" xmlns:cx6="http://schemas.microsoft.com/office/drawing/2016/5/12/chartex" xmlns:cx7="http://schemas.microsoft.com/office/drawing/2016/5/13/chartex" xmlns:cx8="http://schemas.microsoft.com/office/drawing/2016/5/14/chartex" xmlns:mc="http://schemas.openxmlformats.org/markup-compatibility/2006" xmlns:aink="http://schemas.microsoft.com/office/drawing/2016/ink" xmlns:am3d="http://schemas.microsoft.com/office/drawing/2017/model3d" xmlns:o="urn:schemas-microsoft-com:office:office" xmlns:r="http://schemas.openxmlformats.org/officeDocument/2006/relationships" xmlns:m="http://schemas.openxmlformats.org/officeDocument/2006/math" xmlns:v="urn:schemas-microsoft-com:vml" xmlns:wp14="http://schemas.microsoft.com/office/word/2010/wordprocessingDrawing" xmlns:wp="http://schemas.openxmlformats.org/drawingml/2006/wordprocessingDrawing" xmlns:w10="urn:schemas-microsoft-com:office:word" xmlns:w="http://schemas.openxmlformats.org/wordprocessingml/2006/main" xmlns:w14="http://schemas.microsoft.com/office/word/2010/wordml" xmlns:w15="http://schemas.microsoft.com/office/word/2012/wordml" xmlns:w16cex="http://schemas.microsoft.com/office/word/2018/wordml/cex" xmlns:w16cid="http://schemas.microsoft.com/office/word/2016/wordml/cid" xmlns:w16="http://schemas.microsoft.com/office/word/2018/wordml" xmlns:w16se="http://schemas.microsoft.com/office/word/2015/wordml/symex" xmlns:wpg="http://schemas.microsoft.com/office/word/2010/wordprocessingGroup" xmlns:wpi="http://schemas.microsoft.com/office/word/2010/wordprocessingInk" xmlns:wne="http://schemas.microsoft.com/office/word/2006/wordml" xmlns:wps="http://schemas.microsoft.com/office/word/2010/wordprocessingShape" mc:Ignorable="w14 w15 w16se w16cid w16 w16cex wp14">
   <w:docParts>
     <w:docPart>
       <w:docPartPr>
@@ -7601,7 +7615,7 @@
     </w:docPart>
     <w:docPart>
       <w:docPartPr>
-        <w:name w:val="7EDC849B35B64070BE3AA949FE640938"/>
+        <w:name w:val="5127F7DD86E8454B835CE57954BE1B0A"/>
         <w:category>
           <w:name w:val="Общие"/>
           <w:gallery w:val="placeholder"/>
@@ -7612,12 +7626,12 @@
         <w:behaviors>
           <w:behavior w:val="content"/>
         </w:behaviors>
-        <w:guid w:val="{DD000916-F828-4D9A-BC7F-BE867C08CA48}"/>
+        <w:guid w:val="{6461562A-4FE0-45C6-A48C-8D931A7C85E6}"/>
       </w:docPartPr>
       <w:docPartBody>
         <w:p>
           <w:pPr>
-            <w:pStyle w:val="7EDC849B35B64070BE3AA949FE640938"/>
+            <w:pStyle w:val="5127F7DD86E8454B835CE57954BE1B0A"/>
           </w:pPr>
           <w:r>
             <w:rPr>
@@ -7634,7 +7648,7 @@
 </file>
 
 <file path=word/glossary/fontTable.xml><?xml version="1.0" encoding="utf-8"?>
-<w:fonts xmlns:mc="http://schemas.openxmlformats.org/markup-compatibility/2006" xmlns:r="http://schemas.openxmlformats.org/officeDocument/2006/relationships" xmlns:w="http://schemas.openxmlformats.org/wordprocessingml/2006/main" xmlns:w14="http://schemas.microsoft.com/office/word/2010/wordml" xmlns:w15="http://schemas.microsoft.com/office/word/2012/wordml" xmlns:w16cid="http://schemas.microsoft.com/office/word/2016/wordml/cid" xmlns:w16se="http://schemas.microsoft.com/office/word/2015/wordml/symex" mc:Ignorable="w14 w15 w16se w16cid">
+<w:fonts xmlns:mc="http://schemas.openxmlformats.org/markup-compatibility/2006" xmlns:r="http://schemas.openxmlformats.org/officeDocument/2006/relationships" xmlns:w="http://schemas.openxmlformats.org/wordprocessingml/2006/main" xmlns:w14="http://schemas.microsoft.com/office/word/2010/wordml" xmlns:w15="http://schemas.microsoft.com/office/word/2012/wordml" xmlns:w16cex="http://schemas.microsoft.com/office/word/2018/wordml/cex" xmlns:w16cid="http://schemas.microsoft.com/office/word/2016/wordml/cid" xmlns:w16="http://schemas.microsoft.com/office/word/2018/wordml" xmlns:w16se="http://schemas.microsoft.com/office/word/2015/wordml/symex" mc:Ignorable="w14 w15 w16se w16cid w16 w16cex">
   <w:font w:name="Arial">
     <w:panose1 w:val="020B0604020202020204"/>
     <w:charset w:val="CC"/>
@@ -7654,7 +7668,7 @@
     <w:charset w:val="CC"/>
     <w:family w:val="swiss"/>
     <w:pitch w:val="variable"/>
-    <w:sig w:usb0="E0002EFF" w:usb1="C000247B" w:usb2="00000009" w:usb3="00000000" w:csb0="000001FF" w:csb1="00000000"/>
+    <w:sig w:usb0="E4002EFF" w:usb1="C000247B" w:usb2="00000009" w:usb3="00000000" w:csb0="000001FF" w:csb1="00000000"/>
   </w:font>
   <w:font w:name="Tahoma">
     <w:panose1 w:val="020B0604030504040204"/>
@@ -7675,13 +7689,13 @@
     <w:charset w:val="CC"/>
     <w:family w:val="swiss"/>
     <w:pitch w:val="variable"/>
-    <w:sig w:usb0="E0002AFF" w:usb1="C000247B" w:usb2="00000009" w:usb3="00000000" w:csb0="000001FF" w:csb1="00000000"/>
+    <w:sig w:usb0="E4002EFF" w:usb1="C000247B" w:usb2="00000009" w:usb3="00000000" w:csb0="000001FF" w:csb1="00000000"/>
   </w:font>
 </w:fonts>
 </file>
 
 <file path=word/glossary/settings.xml><?xml version="1.0" encoding="utf-8"?>
-<w:settings xmlns:mc="http://schemas.openxmlformats.org/markup-compatibility/2006" xmlns:o="urn:schemas-microsoft-com:office:office" xmlns:r="http://schemas.openxmlformats.org/officeDocument/2006/relationships" xmlns:m="http://schemas.openxmlformats.org/officeDocument/2006/math" xmlns:v="urn:schemas-microsoft-com:vml" xmlns:w10="urn:schemas-microsoft-com:office:word" xmlns:w="http://schemas.openxmlformats.org/wordprocessingml/2006/main" xmlns:w14="http://schemas.microsoft.com/office/word/2010/wordml" xmlns:w15="http://schemas.microsoft.com/office/word/2012/wordml" xmlns:w16cid="http://schemas.microsoft.com/office/word/2016/wordml/cid" xmlns:w16se="http://schemas.microsoft.com/office/word/2015/wordml/symex" xmlns:sl="http://schemas.openxmlformats.org/schemaLibrary/2006/main" mc:Ignorable="w14 w15 w16se w16cid">
+<w:settings xmlns:mc="http://schemas.openxmlformats.org/markup-compatibility/2006" xmlns:o="urn:schemas-microsoft-com:office:office" xmlns:r="http://schemas.openxmlformats.org/officeDocument/2006/relationships" xmlns:m="http://schemas.openxmlformats.org/officeDocument/2006/math" xmlns:v="urn:schemas-microsoft-com:vml" xmlns:w10="urn:schemas-microsoft-com:office:word" xmlns:w="http://schemas.openxmlformats.org/wordprocessingml/2006/main" xmlns:w14="http://schemas.microsoft.com/office/word/2010/wordml" xmlns:w15="http://schemas.microsoft.com/office/word/2012/wordml" xmlns:w16cex="http://schemas.microsoft.com/office/word/2018/wordml/cex" xmlns:w16cid="http://schemas.microsoft.com/office/word/2016/wordml/cid" xmlns:w16="http://schemas.microsoft.com/office/word/2018/wordml" xmlns:w16se="http://schemas.microsoft.com/office/word/2015/wordml/symex" xmlns:sl="http://schemas.openxmlformats.org/schemaLibrary/2006/main" mc:Ignorable="w14 w15 w16se w16cid w16 w16cex">
   <w:view w:val="normal"/>
   <w:defaultTabStop w:val="720"/>
   <w:characterSpacingControl w:val="doNotCompress"/>
@@ -7700,6 +7714,10 @@
     <w:rsid w:val="000E633C"/>
     <w:rsid w:val="0012091D"/>
     <w:rsid w:val="0033712F"/>
+    <w:rsid w:val="003E3E84"/>
+    <w:rsid w:val="00652D85"/>
+    <w:rsid w:val="00864626"/>
+    <w:rsid w:val="00A54C76"/>
     <w:rsid w:val="00D66FF4"/>
   </w:rsids>
   <m:mathPr>
@@ -7715,7 +7733,7 @@
     <m:intLim m:val="subSup"/>
     <m:naryLim m:val="undOvr"/>
   </m:mathPr>
-  <w:themeFontLang/>
+  <w:themeFontLang w:val="ru-UA"/>
   <w:clrSchemeMapping w:bg1="light1" w:t1="dark1" w:bg2="light2" w:t2="dark2" w:accent1="accent1" w:accent2="accent2" w:accent3="accent3" w:accent4="accent4" w:accent5="accent5" w:accent6="accent6" w:hyperlink="hyperlink" w:followedHyperlink="followedHyperlink"/>
   <w:decimalSymbol w:val=","/>
   <w:listSeparator w:val=";"/>
@@ -7724,14 +7742,14 @@
 </file>
 
 <file path=word/glossary/styles.xml><?xml version="1.0" encoding="utf-8"?>
-<w:styles xmlns:mc="http://schemas.openxmlformats.org/markup-compatibility/2006" xmlns:r="http://schemas.openxmlformats.org/officeDocument/2006/relationships" xmlns:w="http://schemas.openxmlformats.org/wordprocessingml/2006/main" xmlns:w14="http://schemas.microsoft.com/office/word/2010/wordml" xmlns:w15="http://schemas.microsoft.com/office/word/2012/wordml" xmlns:w16cid="http://schemas.microsoft.com/office/word/2016/wordml/cid" xmlns:w16se="http://schemas.microsoft.com/office/word/2015/wordml/symex" mc:Ignorable="w14 w15 w16se w16cid">
+<w:styles xmlns:mc="http://schemas.openxmlformats.org/markup-compatibility/2006" xmlns:r="http://schemas.openxmlformats.org/officeDocument/2006/relationships" xmlns:w="http://schemas.openxmlformats.org/wordprocessingml/2006/main" xmlns:w14="http://schemas.microsoft.com/office/word/2010/wordml" xmlns:w15="http://schemas.microsoft.com/office/word/2012/wordml" xmlns:w16cex="http://schemas.microsoft.com/office/word/2018/wordml/cex" xmlns:w16cid="http://schemas.microsoft.com/office/word/2016/wordml/cid" xmlns:w16="http://schemas.microsoft.com/office/word/2018/wordml" xmlns:w16se="http://schemas.microsoft.com/office/word/2015/wordml/symex" mc:Ignorable="w14 w15 w16se w16cid w16 w16cex">
   <w:docDefaults>
     <w:rPrDefault>
       <w:rPr>
         <w:rFonts w:asciiTheme="minorHAnsi" w:eastAsiaTheme="minorEastAsia" w:hAnsiTheme="minorHAnsi" w:cstheme="minorBidi"/>
         <w:sz w:val="22"/>
         <w:szCs w:val="22"/>
-        <w:lang w:bidi="ar-SA"/>
+        <w:lang w:val="ru-UA" w:eastAsia="ru-UA" w:bidi="ar-SA"/>
       </w:rPr>
     </w:rPrDefault>
     <w:pPrDefault>
@@ -8154,7 +8172,7 @@
     <w:basedOn w:val="a0"/>
     <w:uiPriority w:val="99"/>
     <w:semiHidden/>
-    <w:rsid w:val="000C6116"/>
+    <w:rsid w:val="00652D85"/>
     <w:rPr>
       <w:color w:val="808080"/>
     </w:rPr>
@@ -8231,12 +8249,16 @@
   <w:style w:type="paragraph" w:customStyle="1" w:styleId="7EDC849B35B64070BE3AA949FE640938">
     <w:name w:val="7EDC849B35B64070BE3AA949FE640938"/>
     <w:rsid w:val="000C6116"/>
+  </w:style>
+  <w:style w:type="paragraph" w:customStyle="1" w:styleId="5127F7DD86E8454B835CE57954BE1B0A">
+    <w:name w:val="5127F7DD86E8454B835CE57954BE1B0A"/>
+    <w:rsid w:val="00652D85"/>
   </w:style>
 </w:styles>
 </file>
 
 <file path=word/glossary/webSettings.xml><?xml version="1.0" encoding="utf-8"?>
-<w:webSettings xmlns:mc="http://schemas.openxmlformats.org/markup-compatibility/2006" xmlns:r="http://schemas.openxmlformats.org/officeDocument/2006/relationships" xmlns:w="http://schemas.openxmlformats.org/wordprocessingml/2006/main" xmlns:w14="http://schemas.microsoft.com/office/word/2010/wordml" xmlns:w15="http://schemas.microsoft.com/office/word/2012/wordml" xmlns:w16cid="http://schemas.microsoft.com/office/word/2016/wordml/cid" xmlns:w16se="http://schemas.microsoft.com/office/word/2015/wordml/symex" mc:Ignorable="w14 w15 w16se w16cid">
+<w:webSettings xmlns:mc="http://schemas.openxmlformats.org/markup-compatibility/2006" xmlns:r="http://schemas.openxmlformats.org/officeDocument/2006/relationships" xmlns:w="http://schemas.openxmlformats.org/wordprocessingml/2006/main" xmlns:w14="http://schemas.microsoft.com/office/word/2010/wordml" xmlns:w15="http://schemas.microsoft.com/office/word/2012/wordml" xmlns:w16cex="http://schemas.microsoft.com/office/word/2018/wordml/cex" xmlns:w16cid="http://schemas.microsoft.com/office/word/2016/wordml/cid" xmlns:w16="http://schemas.microsoft.com/office/word/2018/wordml" xmlns:w16se="http://schemas.microsoft.com/office/word/2015/wordml/symex" mc:Ignorable="w14 w15 w16se w16cid w16 w16cex">
   <w:optimizeForBrowser/>
   <w:allowPNG/>
 </w:webSettings>

</xml_diff>